<commit_message>
Engenharia - Adição de documentos de Casos de teste referente a Backlog
</commit_message>
<xml_diff>
--- a/Engenharia/Engenharia de Testes/Casos de Teste/View e impressão - Casos de Teste Gerenciamento Pampatec.docx
+++ b/Engenharia/Engenharia de Testes/Casos de Teste/View e impressão - Casos de Teste Gerenciamento Pampatec.docx
@@ -555,14 +555,274 @@
                 <w:highlight w:val="yellow"/>
               </w:rPr>
             </w:pPr>
+          </w:p>
+        </w:tc>
+      </w:tr>
+      <w:tr>
+        <w:tc>
+          <w:tcPr>
+            <w:tcW w:w="13462" w:type="dxa"/>
+            <w:gridSpan w:val="4"/>
+          </w:tcPr>
+          <w:p>
+            <w:pPr>
+              <w:jc w:val="center"/>
+              <w:rPr>
+                <w:color w:val="FF0000"/>
+                <w:highlight w:val="yellow"/>
+              </w:rPr>
+            </w:pPr>
             <w:bookmarkStart w:id="0" w:name="_GoBack"/>
             <w:bookmarkEnd w:id="0"/>
+            <w:r>
+              <w:rPr>
+                <w:b/>
+                <w:sz w:val="30"/>
+                <w:szCs w:val="30"/>
+              </w:rPr>
+              <w:t xml:space="preserve">ID </w:t>
+            </w:r>
+            <w:proofErr w:type="spellStart"/>
+            <w:r>
+              <w:rPr>
+                <w:b/>
+                <w:sz w:val="30"/>
+                <w:szCs w:val="30"/>
+              </w:rPr>
+              <w:t>User</w:t>
+            </w:r>
+            <w:proofErr w:type="spellEnd"/>
+            <w:r>
+              <w:rPr>
+                <w:b/>
+                <w:sz w:val="30"/>
+                <w:szCs w:val="30"/>
+              </w:rPr>
+              <w:t xml:space="preserve"> </w:t>
+            </w:r>
+            <w:proofErr w:type="spellStart"/>
+            <w:r>
+              <w:rPr>
+                <w:b/>
+                <w:sz w:val="30"/>
+                <w:szCs w:val="30"/>
+              </w:rPr>
+              <w:t>Story</w:t>
+            </w:r>
+            <w:proofErr w:type="spellEnd"/>
+            <w:r>
+              <w:rPr>
+                <w:b/>
+                <w:sz w:val="30"/>
+                <w:szCs w:val="30"/>
+              </w:rPr>
+              <w:t xml:space="preserve"> : 53</w:t>
+            </w:r>
           </w:p>
         </w:tc>
       </w:tr>
       <w:tr>
         <w:tc>
           <w:tcPr>
+            <w:tcW w:w="704" w:type="dxa"/>
+          </w:tcPr>
+          <w:p>
+            <w:pPr>
+              <w:jc w:val="center"/>
+              <w:rPr>
+                <w:b/>
+              </w:rPr>
+            </w:pPr>
+            <w:r>
+              <w:rPr>
+                <w:b/>
+              </w:rPr>
+              <w:t>12</w:t>
+            </w:r>
+          </w:p>
+        </w:tc>
+        <w:tc>
+          <w:tcPr>
+            <w:tcW w:w="4791" w:type="dxa"/>
+          </w:tcPr>
+          <w:p>
+            <w:pPr>
+              <w:jc w:val="both"/>
+              <w:rPr>
+                <w:b/>
+              </w:rPr>
+            </w:pPr>
+            <w:r>
+              <w:rPr>
+                <w:b/>
+              </w:rPr>
+              <w:t>Acessar um plano de negócio, preencher parcialmente os campos referentes ao cadastro plano, principalmente os custos (inserir vários custos) e clicar no item no workflow vertical referente à “Revisão”.</w:t>
+            </w:r>
+          </w:p>
+        </w:tc>
+        <w:tc>
+          <w:tcPr>
+            <w:tcW w:w="4536" w:type="dxa"/>
+          </w:tcPr>
+          <w:p>
+            <w:pPr>
+              <w:jc w:val="both"/>
+            </w:pPr>
+            <w:r>
+              <w:t>Deve ser apresentado todas as informações do plano de negócio na tela.</w:t>
+            </w:r>
+          </w:p>
+        </w:tc>
+        <w:tc>
+          <w:tcPr>
+            <w:tcW w:w="3431" w:type="dxa"/>
+          </w:tcPr>
+          <w:p>
+            <w:pPr>
+              <w:rPr>
+                <w:color w:val="FF0000"/>
+                <w:highlight w:val="yellow"/>
+              </w:rPr>
+            </w:pPr>
+          </w:p>
+        </w:tc>
+      </w:tr>
+      <w:tr>
+        <w:tc>
+          <w:tcPr>
+            <w:tcW w:w="704" w:type="dxa"/>
+          </w:tcPr>
+          <w:p>
+            <w:pPr>
+              <w:jc w:val="center"/>
+              <w:rPr>
+                <w:b/>
+              </w:rPr>
+            </w:pPr>
+            <w:r>
+              <w:rPr>
+                <w:b/>
+              </w:rPr>
+              <w:lastRenderedPageBreak/>
+              <w:t>13</w:t>
+            </w:r>
+          </w:p>
+        </w:tc>
+        <w:tc>
+          <w:tcPr>
+            <w:tcW w:w="4791" w:type="dxa"/>
+          </w:tcPr>
+          <w:p>
+            <w:pPr>
+              <w:jc w:val="both"/>
+              <w:rPr>
+                <w:b/>
+              </w:rPr>
+            </w:pPr>
+            <w:r>
+              <w:rPr>
+                <w:b/>
+              </w:rPr>
+              <w:t>Acessar um plano de negócio parcialmente preenchido e clicar no item no workflow vertical referente à “Revisão”.</w:t>
+            </w:r>
+          </w:p>
+        </w:tc>
+        <w:tc>
+          <w:tcPr>
+            <w:tcW w:w="4536" w:type="dxa"/>
+          </w:tcPr>
+          <w:p>
+            <w:pPr>
+              <w:jc w:val="both"/>
+            </w:pPr>
+            <w:r>
+              <w:t>As informações da revisão devem ser apresentadas bem formatadas (bonitas).</w:t>
+            </w:r>
+          </w:p>
+        </w:tc>
+        <w:tc>
+          <w:tcPr>
+            <w:tcW w:w="3431" w:type="dxa"/>
+          </w:tcPr>
+          <w:p>
+            <w:pPr>
+              <w:rPr>
+                <w:color w:val="FF0000"/>
+                <w:highlight w:val="yellow"/>
+              </w:rPr>
+            </w:pPr>
+          </w:p>
+        </w:tc>
+      </w:tr>
+      <w:tr>
+        <w:tc>
+          <w:tcPr>
+            <w:tcW w:w="704" w:type="dxa"/>
+          </w:tcPr>
+          <w:p>
+            <w:pPr>
+              <w:jc w:val="center"/>
+              <w:rPr>
+                <w:b/>
+              </w:rPr>
+            </w:pPr>
+            <w:r>
+              <w:rPr>
+                <w:b/>
+              </w:rPr>
+              <w:t>14</w:t>
+            </w:r>
+          </w:p>
+        </w:tc>
+        <w:tc>
+          <w:tcPr>
+            <w:tcW w:w="4791" w:type="dxa"/>
+          </w:tcPr>
+          <w:p>
+            <w:pPr>
+              <w:jc w:val="both"/>
+              <w:rPr>
+                <w:b/>
+              </w:rPr>
+            </w:pPr>
+            <w:r>
+              <w:rPr>
+                <w:b/>
+              </w:rPr>
+              <w:t>Acessar um plano de negócio totalmente preenchido e clicar no item no workflow vertical referente à “Revisão”.</w:t>
+            </w:r>
+          </w:p>
+        </w:tc>
+        <w:tc>
+          <w:tcPr>
+            <w:tcW w:w="4536" w:type="dxa"/>
+          </w:tcPr>
+          <w:p>
+            <w:pPr>
+              <w:jc w:val="both"/>
+            </w:pPr>
+            <w:r>
+              <w:t>As informações da revisão devem ser apresentadas bem formatadas (bonitas).</w:t>
+            </w:r>
+          </w:p>
+        </w:tc>
+        <w:tc>
+          <w:tcPr>
+            <w:tcW w:w="3431" w:type="dxa"/>
+          </w:tcPr>
+          <w:p>
+            <w:pPr>
+              <w:rPr>
+                <w:color w:val="FF0000"/>
+                <w:highlight w:val="yellow"/>
+              </w:rPr>
+            </w:pPr>
+          </w:p>
+        </w:tc>
+      </w:tr>
+      <w:tr>
+        <w:tc>
+          <w:tcPr>
             <w:tcW w:w="13462" w:type="dxa"/>
             <w:gridSpan w:val="4"/>
           </w:tcPr>
@@ -626,7 +886,7 @@
                 <w:sz w:val="30"/>
                 <w:szCs w:val="30"/>
               </w:rPr>
-              <w:t xml:space="preserve"> 49</w:t>
+              <w:t xml:space="preserve"> 55</w:t>
             </w:r>
           </w:p>
         </w:tc>
@@ -647,7 +907,7 @@
               <w:rPr>
                 <w:b/>
               </w:rPr>
-              <w:t>8</w:t>
+              <w:t>15</w:t>
             </w:r>
           </w:p>
         </w:tc>
@@ -666,19 +926,21 @@
               <w:rPr>
                 <w:b/>
               </w:rPr>
-              <w:t>Acessar um plano de negócio</w:t>
-            </w:r>
-            <w:r>
-              <w:rPr>
-                <w:b/>
-              </w:rPr>
-              <w:t xml:space="preserve"> em branco</w:t>
-            </w:r>
-            <w:r>
-              <w:rPr>
-                <w:b/>
-              </w:rPr>
-              <w:t>, clicar no item no workflow vertical referente à “Revisão” e clicar no botão “Imprimir”.</w:t>
+              <w:t xml:space="preserve">Verificar todos os botões de sucesso e cadastro (botões verdes) do sistema (cadastrar novo plano, visualizar planos, salvar plano, submeter plano, </w:t>
+            </w:r>
+            <w:proofErr w:type="spellStart"/>
+            <w:r>
+              <w:rPr>
+                <w:b/>
+              </w:rPr>
+              <w:t>etc</w:t>
+            </w:r>
+            <w:proofErr w:type="spellEnd"/>
+            <w:r>
+              <w:rPr>
+                <w:b/>
+              </w:rPr>
+              <w:t>)</w:t>
             </w:r>
           </w:p>
         </w:tc>
@@ -691,7 +953,7 @@
               <w:jc w:val="both"/>
             </w:pPr>
             <w:r>
-              <w:t>Deve ser impresso um plano de negócio com os campos em branco.</w:t>
+              <w:t>Todos os botões devem estar com o mesmo tom de verde (cor)</w:t>
             </w:r>
           </w:p>
         </w:tc>
@@ -708,10 +970,10 @@
             </w:pPr>
             <w:r>
               <w:rPr>
-                <w:color w:val="FF0000"/>
-                <w:highlight w:val="yellow"/>
-              </w:rPr>
-              <w:t>-</w:t>
+                <w:color w:val="000000" w:themeColor="text1"/>
+                <w:highlight w:val="green"/>
+              </w:rPr>
+              <w:t>Aprovado</w:t>
             </w:r>
           </w:p>
         </w:tc>
@@ -732,663 +994,6 @@
               <w:rPr>
                 <w:b/>
               </w:rPr>
-              <w:t>9</w:t>
-            </w:r>
-          </w:p>
-        </w:tc>
-        <w:tc>
-          <w:tcPr>
-            <w:tcW w:w="4791" w:type="dxa"/>
-          </w:tcPr>
-          <w:p>
-            <w:pPr>
-              <w:jc w:val="both"/>
-              <w:rPr>
-                <w:b/>
-              </w:rPr>
-            </w:pPr>
-            <w:r>
-              <w:rPr>
-                <w:b/>
-              </w:rPr>
-              <w:t xml:space="preserve">Acessar um plano de negócio, preencher parcialmente os campos referentes ao cadastro </w:t>
-            </w:r>
-            <w:r>
-              <w:rPr>
-                <w:b/>
-              </w:rPr>
-              <w:lastRenderedPageBreak/>
-              <w:t>plano, clicar no item no workflow vertical referente à “Revisão” e clicar no botão “Imprimir”.</w:t>
-            </w:r>
-          </w:p>
-        </w:tc>
-        <w:tc>
-          <w:tcPr>
-            <w:tcW w:w="4536" w:type="dxa"/>
-          </w:tcPr>
-          <w:p>
-            <w:pPr>
-              <w:jc w:val="both"/>
-            </w:pPr>
-            <w:r>
-              <w:lastRenderedPageBreak/>
-              <w:t>Deve ser impresso um plano de negócio com os campos que foram preenchidos e os ca</w:t>
-            </w:r>
-            <w:r>
-              <w:t xml:space="preserve">mpos </w:t>
-            </w:r>
-            <w:r>
-              <w:lastRenderedPageBreak/>
-              <w:t>que não foram preenchidos.</w:t>
-            </w:r>
-          </w:p>
-        </w:tc>
-        <w:tc>
-          <w:tcPr>
-            <w:tcW w:w="3431" w:type="dxa"/>
-          </w:tcPr>
-          <w:p>
-            <w:pPr>
-              <w:rPr>
-                <w:color w:val="FF0000"/>
-                <w:highlight w:val="yellow"/>
-              </w:rPr>
-            </w:pPr>
-            <w:r>
-              <w:rPr>
-                <w:color w:val="000000" w:themeColor="text1"/>
-                <w:highlight w:val="green"/>
-              </w:rPr>
-              <w:lastRenderedPageBreak/>
-              <w:t>Aprovado</w:t>
-            </w:r>
-          </w:p>
-        </w:tc>
-      </w:tr>
-      <w:tr>
-        <w:tc>
-          <w:tcPr>
-            <w:tcW w:w="704" w:type="dxa"/>
-          </w:tcPr>
-          <w:p>
-            <w:pPr>
-              <w:jc w:val="center"/>
-              <w:rPr>
-                <w:b/>
-              </w:rPr>
-            </w:pPr>
-            <w:r>
-              <w:rPr>
-                <w:b/>
-              </w:rPr>
-              <w:lastRenderedPageBreak/>
-              <w:t>10</w:t>
-            </w:r>
-          </w:p>
-        </w:tc>
-        <w:tc>
-          <w:tcPr>
-            <w:tcW w:w="4791" w:type="dxa"/>
-          </w:tcPr>
-          <w:p>
-            <w:pPr>
-              <w:jc w:val="both"/>
-              <w:rPr>
-                <w:b/>
-              </w:rPr>
-            </w:pPr>
-            <w:r>
-              <w:rPr>
-                <w:b/>
-              </w:rPr>
-              <w:t>Acessar um plano de negócio, preencher parcialmente os campos referentes ao cadastro plano, principalmente os custos (inserir vários custos), clicar no item no workflow vertical referente à “Revisão” e clicar no botão “Imprimir”.</w:t>
-            </w:r>
-          </w:p>
-        </w:tc>
-        <w:tc>
-          <w:tcPr>
-            <w:tcW w:w="4536" w:type="dxa"/>
-          </w:tcPr>
-          <w:p>
-            <w:pPr>
-              <w:jc w:val="both"/>
-            </w:pPr>
-            <w:r>
-              <w:t>Deve ser impresso um plano de negócio com os campos que foram preenchidos (inclusive os custos inseridos) e os campos que não foram preenchidos.</w:t>
-            </w:r>
-          </w:p>
-        </w:tc>
-        <w:tc>
-          <w:tcPr>
-            <w:tcW w:w="3431" w:type="dxa"/>
-          </w:tcPr>
-          <w:p>
-            <w:pPr>
-              <w:rPr>
-                <w:color w:val="FF0000"/>
-                <w:highlight w:val="yellow"/>
-              </w:rPr>
-            </w:pPr>
-            <w:r>
-              <w:rPr>
-                <w:color w:val="FF0000"/>
-                <w:highlight w:val="yellow"/>
-              </w:rPr>
-              <w:t>-</w:t>
-            </w:r>
-          </w:p>
-        </w:tc>
-      </w:tr>
-      <w:tr>
-        <w:tc>
-          <w:tcPr>
-            <w:tcW w:w="704" w:type="dxa"/>
-          </w:tcPr>
-          <w:p>
-            <w:pPr>
-              <w:jc w:val="center"/>
-              <w:rPr>
-                <w:b/>
-              </w:rPr>
-            </w:pPr>
-            <w:r>
-              <w:rPr>
-                <w:b/>
-              </w:rPr>
-              <w:t>11</w:t>
-            </w:r>
-          </w:p>
-        </w:tc>
-        <w:tc>
-          <w:tcPr>
-            <w:tcW w:w="4791" w:type="dxa"/>
-          </w:tcPr>
-          <w:p>
-            <w:pPr>
-              <w:jc w:val="both"/>
-              <w:rPr>
-                <w:b/>
-              </w:rPr>
-            </w:pPr>
-            <w:r>
-              <w:rPr>
-                <w:b/>
-              </w:rPr>
-              <w:t>Acessar um plano de negócio, preencher todos os campos referentes ao cadastro de plano, clicar no item no workflow vertical referente à “Revisão” e clicar no botão “Imprimir”.</w:t>
-            </w:r>
-          </w:p>
-        </w:tc>
-        <w:tc>
-          <w:tcPr>
-            <w:tcW w:w="4536" w:type="dxa"/>
-          </w:tcPr>
-          <w:p>
-            <w:pPr>
-              <w:jc w:val="both"/>
-            </w:pPr>
-            <w:r>
-              <w:t>Deve ser impresso um plano de negócio com todos os campos preenchidos.</w:t>
-            </w:r>
-          </w:p>
-        </w:tc>
-        <w:tc>
-          <w:tcPr>
-            <w:tcW w:w="3431" w:type="dxa"/>
-          </w:tcPr>
-          <w:p>
-            <w:pPr>
-              <w:rPr>
-                <w:color w:val="FF0000"/>
-                <w:highlight w:val="yellow"/>
-              </w:rPr>
-            </w:pPr>
-          </w:p>
-        </w:tc>
-      </w:tr>
-      <w:tr>
-        <w:tc>
-          <w:tcPr>
-            <w:tcW w:w="13462" w:type="dxa"/>
-            <w:gridSpan w:val="4"/>
-          </w:tcPr>
-          <w:p>
-            <w:pPr>
-              <w:jc w:val="center"/>
-              <w:rPr>
-                <w:color w:val="FF0000"/>
-                <w:highlight w:val="yellow"/>
-              </w:rPr>
-            </w:pPr>
-            <w:r>
-              <w:rPr>
-                <w:b/>
-                <w:sz w:val="30"/>
-                <w:szCs w:val="30"/>
-              </w:rPr>
-              <w:t xml:space="preserve">ID </w:t>
-            </w:r>
-            <w:proofErr w:type="spellStart"/>
-            <w:r>
-              <w:rPr>
-                <w:b/>
-                <w:sz w:val="30"/>
-                <w:szCs w:val="30"/>
-              </w:rPr>
-              <w:t>User</w:t>
-            </w:r>
-            <w:proofErr w:type="spellEnd"/>
-            <w:r>
-              <w:rPr>
-                <w:b/>
-                <w:sz w:val="30"/>
-                <w:szCs w:val="30"/>
-              </w:rPr>
-              <w:t xml:space="preserve"> </w:t>
-            </w:r>
-            <w:proofErr w:type="spellStart"/>
-            <w:proofErr w:type="gramStart"/>
-            <w:r>
-              <w:rPr>
-                <w:b/>
-                <w:sz w:val="30"/>
-                <w:szCs w:val="30"/>
-              </w:rPr>
-              <w:t>Story</w:t>
-            </w:r>
-            <w:proofErr w:type="spellEnd"/>
-            <w:r>
-              <w:rPr>
-                <w:b/>
-                <w:sz w:val="30"/>
-                <w:szCs w:val="30"/>
-              </w:rPr>
-              <w:t xml:space="preserve"> :</w:t>
-            </w:r>
-            <w:proofErr w:type="gramEnd"/>
-            <w:r>
-              <w:rPr>
-                <w:b/>
-                <w:sz w:val="30"/>
-                <w:szCs w:val="30"/>
-              </w:rPr>
-              <w:t xml:space="preserve"> 53</w:t>
-            </w:r>
-          </w:p>
-        </w:tc>
-      </w:tr>
-      <w:tr>
-        <w:tc>
-          <w:tcPr>
-            <w:tcW w:w="704" w:type="dxa"/>
-          </w:tcPr>
-          <w:p>
-            <w:pPr>
-              <w:jc w:val="center"/>
-              <w:rPr>
-                <w:b/>
-              </w:rPr>
-            </w:pPr>
-            <w:r>
-              <w:rPr>
-                <w:b/>
-              </w:rPr>
-              <w:t>12</w:t>
-            </w:r>
-          </w:p>
-        </w:tc>
-        <w:tc>
-          <w:tcPr>
-            <w:tcW w:w="4791" w:type="dxa"/>
-          </w:tcPr>
-          <w:p>
-            <w:pPr>
-              <w:jc w:val="both"/>
-              <w:rPr>
-                <w:b/>
-              </w:rPr>
-            </w:pPr>
-            <w:r>
-              <w:rPr>
-                <w:b/>
-              </w:rPr>
-              <w:t>Acessar um plano de negócio, preencher parcialmente os campos referentes ao cadastro plano, principalmente os custos (inserir vários custos) e clicar no item no workflow vertical referente à “Revisão”.</w:t>
-            </w:r>
-          </w:p>
-        </w:tc>
-        <w:tc>
-          <w:tcPr>
-            <w:tcW w:w="4536" w:type="dxa"/>
-          </w:tcPr>
-          <w:p>
-            <w:pPr>
-              <w:jc w:val="both"/>
-            </w:pPr>
-            <w:r>
-              <w:t>Deve ser apresentado todas as informações do plano de negócio na tela.</w:t>
-            </w:r>
-          </w:p>
-        </w:tc>
-        <w:tc>
-          <w:tcPr>
-            <w:tcW w:w="3431" w:type="dxa"/>
-          </w:tcPr>
-          <w:p>
-            <w:pPr>
-              <w:rPr>
-                <w:color w:val="FF0000"/>
-                <w:highlight w:val="yellow"/>
-              </w:rPr>
-            </w:pPr>
-          </w:p>
-        </w:tc>
-      </w:tr>
-      <w:tr>
-        <w:tc>
-          <w:tcPr>
-            <w:tcW w:w="704" w:type="dxa"/>
-          </w:tcPr>
-          <w:p>
-            <w:pPr>
-              <w:jc w:val="center"/>
-              <w:rPr>
-                <w:b/>
-              </w:rPr>
-            </w:pPr>
-            <w:r>
-              <w:rPr>
-                <w:b/>
-              </w:rPr>
-              <w:t>13</w:t>
-            </w:r>
-          </w:p>
-        </w:tc>
-        <w:tc>
-          <w:tcPr>
-            <w:tcW w:w="4791" w:type="dxa"/>
-          </w:tcPr>
-          <w:p>
-            <w:pPr>
-              <w:jc w:val="both"/>
-              <w:rPr>
-                <w:b/>
-              </w:rPr>
-            </w:pPr>
-            <w:r>
-              <w:rPr>
-                <w:b/>
-              </w:rPr>
-              <w:t>Acessar um plano de negócio parcialmente preenchido e clicar no item no workflow vertical referente à “Revisão”.</w:t>
-            </w:r>
-          </w:p>
-        </w:tc>
-        <w:tc>
-          <w:tcPr>
-            <w:tcW w:w="4536" w:type="dxa"/>
-          </w:tcPr>
-          <w:p>
-            <w:pPr>
-              <w:jc w:val="both"/>
-            </w:pPr>
-            <w:r>
-              <w:t>As informações da revisão devem ser apresentadas bem formatadas (bonitas).</w:t>
-            </w:r>
-          </w:p>
-        </w:tc>
-        <w:tc>
-          <w:tcPr>
-            <w:tcW w:w="3431" w:type="dxa"/>
-          </w:tcPr>
-          <w:p>
-            <w:pPr>
-              <w:rPr>
-                <w:color w:val="FF0000"/>
-                <w:highlight w:val="yellow"/>
-              </w:rPr>
-            </w:pPr>
-          </w:p>
-        </w:tc>
-      </w:tr>
-      <w:tr>
-        <w:tc>
-          <w:tcPr>
-            <w:tcW w:w="704" w:type="dxa"/>
-          </w:tcPr>
-          <w:p>
-            <w:pPr>
-              <w:jc w:val="center"/>
-              <w:rPr>
-                <w:b/>
-              </w:rPr>
-            </w:pPr>
-            <w:r>
-              <w:rPr>
-                <w:b/>
-              </w:rPr>
-              <w:t>14</w:t>
-            </w:r>
-          </w:p>
-        </w:tc>
-        <w:tc>
-          <w:tcPr>
-            <w:tcW w:w="4791" w:type="dxa"/>
-          </w:tcPr>
-          <w:p>
-            <w:pPr>
-              <w:jc w:val="both"/>
-              <w:rPr>
-                <w:b/>
-              </w:rPr>
-            </w:pPr>
-            <w:r>
-              <w:rPr>
-                <w:b/>
-              </w:rPr>
-              <w:t>Acessar um plano de negócio totalmente preenchido e clicar no item no workflow vertical referente à “Revisão”.</w:t>
-            </w:r>
-          </w:p>
-        </w:tc>
-        <w:tc>
-          <w:tcPr>
-            <w:tcW w:w="4536" w:type="dxa"/>
-          </w:tcPr>
-          <w:p>
-            <w:pPr>
-              <w:jc w:val="both"/>
-            </w:pPr>
-            <w:r>
-              <w:t>As informações da revisão devem ser apresentadas bem formatadas (bonitas).</w:t>
-            </w:r>
-          </w:p>
-        </w:tc>
-        <w:tc>
-          <w:tcPr>
-            <w:tcW w:w="3431" w:type="dxa"/>
-          </w:tcPr>
-          <w:p>
-            <w:pPr>
-              <w:rPr>
-                <w:color w:val="FF0000"/>
-                <w:highlight w:val="yellow"/>
-              </w:rPr>
-            </w:pPr>
-          </w:p>
-        </w:tc>
-      </w:tr>
-      <w:tr>
-        <w:tc>
-          <w:tcPr>
-            <w:tcW w:w="13462" w:type="dxa"/>
-            <w:gridSpan w:val="4"/>
-          </w:tcPr>
-          <w:p>
-            <w:pPr>
-              <w:jc w:val="center"/>
-              <w:rPr>
-                <w:color w:val="FF0000"/>
-                <w:highlight w:val="yellow"/>
-              </w:rPr>
-            </w:pPr>
-            <w:r>
-              <w:rPr>
-                <w:b/>
-                <w:sz w:val="30"/>
-                <w:szCs w:val="30"/>
-              </w:rPr>
-              <w:t xml:space="preserve">ID </w:t>
-            </w:r>
-            <w:proofErr w:type="spellStart"/>
-            <w:r>
-              <w:rPr>
-                <w:b/>
-                <w:sz w:val="30"/>
-                <w:szCs w:val="30"/>
-              </w:rPr>
-              <w:t>User</w:t>
-            </w:r>
-            <w:proofErr w:type="spellEnd"/>
-            <w:r>
-              <w:rPr>
-                <w:b/>
-                <w:sz w:val="30"/>
-                <w:szCs w:val="30"/>
-              </w:rPr>
-              <w:t xml:space="preserve"> </w:t>
-            </w:r>
-            <w:proofErr w:type="spellStart"/>
-            <w:proofErr w:type="gramStart"/>
-            <w:r>
-              <w:rPr>
-                <w:b/>
-                <w:sz w:val="30"/>
-                <w:szCs w:val="30"/>
-              </w:rPr>
-              <w:t>Story</w:t>
-            </w:r>
-            <w:proofErr w:type="spellEnd"/>
-            <w:r>
-              <w:rPr>
-                <w:b/>
-                <w:sz w:val="30"/>
-                <w:szCs w:val="30"/>
-              </w:rPr>
-              <w:t xml:space="preserve"> :</w:t>
-            </w:r>
-            <w:proofErr w:type="gramEnd"/>
-            <w:r>
-              <w:rPr>
-                <w:b/>
-                <w:sz w:val="30"/>
-                <w:szCs w:val="30"/>
-              </w:rPr>
-              <w:t xml:space="preserve"> 55</w:t>
-            </w:r>
-          </w:p>
-        </w:tc>
-      </w:tr>
-      <w:tr>
-        <w:tc>
-          <w:tcPr>
-            <w:tcW w:w="704" w:type="dxa"/>
-          </w:tcPr>
-          <w:p>
-            <w:pPr>
-              <w:jc w:val="center"/>
-              <w:rPr>
-                <w:b/>
-              </w:rPr>
-            </w:pPr>
-            <w:r>
-              <w:rPr>
-                <w:b/>
-              </w:rPr>
-              <w:t>15</w:t>
-            </w:r>
-          </w:p>
-        </w:tc>
-        <w:tc>
-          <w:tcPr>
-            <w:tcW w:w="4791" w:type="dxa"/>
-          </w:tcPr>
-          <w:p>
-            <w:pPr>
-              <w:jc w:val="both"/>
-              <w:rPr>
-                <w:b/>
-              </w:rPr>
-            </w:pPr>
-            <w:r>
-              <w:rPr>
-                <w:b/>
-              </w:rPr>
-              <w:t xml:space="preserve">Verificar todos os botões de sucesso e cadastro (botões verdes) do sistema (cadastrar novo plano, visualizar planos, salvar plano, submeter plano, </w:t>
-            </w:r>
-            <w:proofErr w:type="spellStart"/>
-            <w:r>
-              <w:rPr>
-                <w:b/>
-              </w:rPr>
-              <w:t>etc</w:t>
-            </w:r>
-            <w:proofErr w:type="spellEnd"/>
-            <w:r>
-              <w:rPr>
-                <w:b/>
-              </w:rPr>
-              <w:t>)</w:t>
-            </w:r>
-          </w:p>
-        </w:tc>
-        <w:tc>
-          <w:tcPr>
-            <w:tcW w:w="4536" w:type="dxa"/>
-          </w:tcPr>
-          <w:p>
-            <w:pPr>
-              <w:jc w:val="both"/>
-            </w:pPr>
-            <w:r>
-              <w:t>Todos os botões devem estar com o mesmo tom de verde (cor)</w:t>
-            </w:r>
-          </w:p>
-        </w:tc>
-        <w:tc>
-          <w:tcPr>
-            <w:tcW w:w="3431" w:type="dxa"/>
-          </w:tcPr>
-          <w:p>
-            <w:pPr>
-              <w:rPr>
-                <w:color w:val="FF0000"/>
-                <w:highlight w:val="yellow"/>
-              </w:rPr>
-            </w:pPr>
-            <w:r>
-              <w:rPr>
-                <w:color w:val="000000" w:themeColor="text1"/>
-                <w:highlight w:val="green"/>
-              </w:rPr>
-              <w:t>Aprovado</w:t>
-            </w:r>
-          </w:p>
-        </w:tc>
-      </w:tr>
-      <w:tr>
-        <w:tc>
-          <w:tcPr>
-            <w:tcW w:w="704" w:type="dxa"/>
-          </w:tcPr>
-          <w:p>
-            <w:pPr>
-              <w:jc w:val="center"/>
-              <w:rPr>
-                <w:b/>
-              </w:rPr>
-            </w:pPr>
-            <w:r>
-              <w:rPr>
-                <w:b/>
-              </w:rPr>
-              <w:lastRenderedPageBreak/>
               <w:t>16</w:t>
             </w:r>
           </w:p>
@@ -2262,7 +1867,7 @@
   <a:extraClrSchemeLst/>
   <a:extLst>
     <a:ext uri="{05A4C25C-085E-4340-85A3-A5531E510DB2}">
-      <thm15:themeFamily xmlns:thm15="http://schemas.microsoft.com/office/thememl/2012/main" xmlns="" name="Office Theme" id="{62F939B6-93AF-4DB8-9C6B-D6C7DFDC589F}" vid="{4A3C46E8-61CC-4603-A589-7422A47A8E4A}"/>
+      <thm15:themeFamily xmlns="" xmlns:thm15="http://schemas.microsoft.com/office/thememl/2012/main" name="Office Theme" id="{62F939B6-93AF-4DB8-9C6B-D6C7DFDC589F}" vid="{4A3C46E8-61CC-4603-A589-7422A47A8E4A}"/>
     </a:ext>
   </a:extLst>
 </a:theme>

</xml_diff>